<commit_message>
Atualização plano de ensino
</commit_message>
<xml_diff>
--- a/Plano Qualidade em Arquitetura de Software.docx
+++ b/Plano Qualidade em Arquitetura de Software.docx
@@ -668,16 +668,7 @@
           <w:sz w:val="22"/>
           <w:szCs w:val="22"/>
         </w:rPr>
-        <w:t>software produzido</w:t>
-      </w:r>
-      <w:r>
-        <w:rPr>
-          <w:rFonts w:ascii="Arial" w:hAnsi="Arial" w:cs="Arial"/>
-          <w:bCs/>
-          <w:sz w:val="22"/>
-          <w:szCs w:val="22"/>
-        </w:rPr>
-        <w:t>.</w:t>
+        <w:t>software produzido.</w:t>
       </w:r>
     </w:p>
     <w:p>
@@ -1842,7 +1833,181 @@
                 <w:rFonts w:ascii="Arial" w:hAnsi="Arial" w:cs="Arial"/>
                 <w:bCs/>
               </w:rPr>
-              <w:t xml:space="preserve"> ()</w:t>
+              <w:t xml:space="preserve"> (</w:t>
+            </w:r>
+            <w:proofErr w:type="spellStart"/>
+            <w:r>
+              <w:rPr>
+                <w:rFonts w:ascii="Arial" w:hAnsi="Arial" w:cs="Arial"/>
+                <w:bCs/>
+              </w:rPr>
+              <w:t>chain</w:t>
+            </w:r>
+            <w:proofErr w:type="spellEnd"/>
+            <w:r>
+              <w:rPr>
+                <w:rFonts w:ascii="Arial" w:hAnsi="Arial" w:cs="Arial"/>
+                <w:bCs/>
+              </w:rPr>
+              <w:t xml:space="preserve"> </w:t>
+            </w:r>
+            <w:proofErr w:type="spellStart"/>
+            <w:r>
+              <w:rPr>
+                <w:rFonts w:ascii="Arial" w:hAnsi="Arial" w:cs="Arial"/>
+                <w:bCs/>
+              </w:rPr>
+              <w:t>of</w:t>
+            </w:r>
+            <w:proofErr w:type="spellEnd"/>
+            <w:r>
+              <w:rPr>
+                <w:rFonts w:ascii="Arial" w:hAnsi="Arial" w:cs="Arial"/>
+                <w:bCs/>
+              </w:rPr>
+              <w:t xml:space="preserve"> </w:t>
+            </w:r>
+            <w:proofErr w:type="spellStart"/>
+            <w:r>
+              <w:rPr>
+                <w:rFonts w:ascii="Arial" w:hAnsi="Arial" w:cs="Arial"/>
+                <w:bCs/>
+              </w:rPr>
+              <w:t>responsability</w:t>
+            </w:r>
+            <w:proofErr w:type="spellEnd"/>
+            <w:r>
+              <w:rPr>
+                <w:rFonts w:ascii="Arial" w:hAnsi="Arial" w:cs="Arial"/>
+                <w:bCs/>
+              </w:rPr>
+              <w:t xml:space="preserve">, </w:t>
+            </w:r>
+            <w:r>
+              <w:rPr>
+                <w:rFonts w:ascii="Arial" w:hAnsi="Arial" w:cs="Arial"/>
+                <w:bCs/>
+              </w:rPr>
+              <w:t>memento</w:t>
+            </w:r>
+            <w:r>
+              <w:rPr>
+                <w:rFonts w:ascii="Arial" w:hAnsi="Arial" w:cs="Arial"/>
+                <w:bCs/>
+              </w:rPr>
+              <w:t xml:space="preserve">, </w:t>
+            </w:r>
+            <w:proofErr w:type="spellStart"/>
+            <w:r>
+              <w:rPr>
+                <w:rFonts w:ascii="Arial" w:hAnsi="Arial" w:cs="Arial"/>
+                <w:bCs/>
+              </w:rPr>
+              <w:t>command</w:t>
+            </w:r>
+            <w:proofErr w:type="spellEnd"/>
+            <w:r>
+              <w:rPr>
+                <w:rFonts w:ascii="Arial" w:hAnsi="Arial" w:cs="Arial"/>
+                <w:bCs/>
+              </w:rPr>
+              <w:t xml:space="preserve">, </w:t>
+            </w:r>
+            <w:proofErr w:type="spellStart"/>
+            <w:r>
+              <w:rPr>
+                <w:rFonts w:ascii="Arial" w:hAnsi="Arial" w:cs="Arial"/>
+                <w:bCs/>
+              </w:rPr>
+              <w:t>iterator</w:t>
+            </w:r>
+            <w:proofErr w:type="spellEnd"/>
+            <w:r>
+              <w:rPr>
+                <w:rFonts w:ascii="Arial" w:hAnsi="Arial" w:cs="Arial"/>
+                <w:bCs/>
+              </w:rPr>
+              <w:t xml:space="preserve">, </w:t>
+            </w:r>
+            <w:proofErr w:type="spellStart"/>
+            <w:r>
+              <w:rPr>
+                <w:rFonts w:ascii="Arial" w:hAnsi="Arial" w:cs="Arial"/>
+                <w:bCs/>
+              </w:rPr>
+              <w:t>observer</w:t>
+            </w:r>
+            <w:proofErr w:type="spellEnd"/>
+            <w:r>
+              <w:rPr>
+                <w:rFonts w:ascii="Arial" w:hAnsi="Arial" w:cs="Arial"/>
+                <w:bCs/>
+              </w:rPr>
+              <w:t xml:space="preserve">, </w:t>
+            </w:r>
+            <w:proofErr w:type="spellStart"/>
+            <w:r>
+              <w:rPr>
+                <w:rFonts w:ascii="Arial" w:hAnsi="Arial" w:cs="Arial"/>
+                <w:bCs/>
+              </w:rPr>
+              <w:t>state</w:t>
+            </w:r>
+            <w:proofErr w:type="spellEnd"/>
+            <w:r>
+              <w:rPr>
+                <w:rFonts w:ascii="Arial" w:hAnsi="Arial" w:cs="Arial"/>
+                <w:bCs/>
+              </w:rPr>
+              <w:t xml:space="preserve">, </w:t>
+            </w:r>
+            <w:proofErr w:type="spellStart"/>
+            <w:r>
+              <w:rPr>
+                <w:rFonts w:ascii="Arial" w:hAnsi="Arial" w:cs="Arial"/>
+                <w:bCs/>
+              </w:rPr>
+              <w:t>strategy</w:t>
+            </w:r>
+            <w:proofErr w:type="spellEnd"/>
+            <w:r>
+              <w:rPr>
+                <w:rFonts w:ascii="Arial" w:hAnsi="Arial" w:cs="Arial"/>
+                <w:bCs/>
+              </w:rPr>
+              <w:t xml:space="preserve">, </w:t>
+            </w:r>
+            <w:proofErr w:type="spellStart"/>
+            <w:r>
+              <w:rPr>
+                <w:rFonts w:ascii="Arial" w:hAnsi="Arial" w:cs="Arial"/>
+                <w:bCs/>
+              </w:rPr>
+              <w:t>template</w:t>
+            </w:r>
+            <w:proofErr w:type="spellEnd"/>
+            <w:r>
+              <w:rPr>
+                <w:rFonts w:ascii="Arial" w:hAnsi="Arial" w:cs="Arial"/>
+                <w:bCs/>
+              </w:rPr>
+              <w:t xml:space="preserve"> </w:t>
+            </w:r>
+            <w:proofErr w:type="spellStart"/>
+            <w:r>
+              <w:rPr>
+                <w:rFonts w:ascii="Arial" w:hAnsi="Arial" w:cs="Arial"/>
+                <w:bCs/>
+              </w:rPr>
+              <w:t>method</w:t>
+            </w:r>
+            <w:proofErr w:type="spellEnd"/>
+            <w:r>
+              <w:rPr>
+                <w:rFonts w:ascii="Arial" w:hAnsi="Arial" w:cs="Arial"/>
+                <w:bCs/>
+              </w:rPr>
+              <w:t>)</w:t>
             </w:r>
           </w:p>
         </w:tc>
@@ -2252,13 +2417,7 @@
               <w:rPr>
                 <w:rFonts w:ascii="Arial" w:hAnsi="Arial" w:cs="Arial"/>
               </w:rPr>
-              <w:t xml:space="preserve"> – metodologias ágeis</w:t>
-            </w:r>
-            <w:r>
-              <w:rPr>
-                <w:rFonts w:ascii="Arial" w:hAnsi="Arial" w:cs="Arial"/>
-              </w:rPr>
-              <w:t xml:space="preserve"> – trabalho final.</w:t>
+              <w:t xml:space="preserve"> – metodologias ágeis – trabalho final.</w:t>
             </w:r>
           </w:p>
         </w:tc>

</xml_diff>